<commit_message>
Update Monqez Project Document.docx
</commit_message>
<xml_diff>
--- a/Documentation/Monqez Project Document.docx
+++ b/Documentation/Monqez Project Document.docx
@@ -5894,6 +5894,76 @@
           </w:p>
         </w:tc>
       </w:tr>
+      <w:tr>
+        <w:tc>
+          <w:tcPr>
+            <w:tcW w:w="1363" w:type="dxa"/>
+            <w:vAlign w:val="center"/>
+          </w:tcPr>
+          <w:p>
+            <w:pPr>
+              <w:jc w:val="center"/>
+              <w:rPr>
+                <w:rFonts w:ascii="Microsoft YaHei UI" w:eastAsia="Microsoft YaHei UI" w:hAnsi="Microsoft YaHei UI"/>
+                <w:b/>
+                <w:bCs/>
+                <w:sz w:val="28"/>
+                <w:szCs w:val="28"/>
+              </w:rPr>
+            </w:pPr>
+            <w:r>
+              <w:rPr>
+                <w:rFonts w:ascii="Microsoft YaHei UI" w:eastAsia="Microsoft YaHei UI" w:hAnsi="Microsoft YaHei UI"/>
+                <w:b/>
+                <w:bCs/>
+                <w:sz w:val="28"/>
+                <w:szCs w:val="28"/>
+              </w:rPr>
+              <w:t>GPS</w:t>
+            </w:r>
+          </w:p>
+        </w:tc>
+        <w:tc>
+          <w:tcPr>
+            <w:tcW w:w="7987" w:type="dxa"/>
+            <w:vAlign w:val="center"/>
+          </w:tcPr>
+          <w:p>
+            <w:pPr>
+              <w:jc w:val="both"/>
+              <w:rPr>
+                <w:rFonts w:ascii="Microsoft YaHei UI" w:eastAsia="Microsoft YaHei UI" w:hAnsi="Microsoft YaHei UI"/>
+                <w:sz w:val="28"/>
+                <w:szCs w:val="28"/>
+              </w:rPr>
+            </w:pPr>
+            <w:r>
+              <w:rPr>
+                <w:rFonts w:ascii="Microsoft YaHei UI" w:eastAsia="Microsoft YaHei UI" w:hAnsi="Microsoft YaHei UI"/>
+                <w:sz w:val="28"/>
+                <w:szCs w:val="28"/>
+              </w:rPr>
+              <w:t>Global Positioning System is a global navigation satellite system that provides location, velocity</w:t>
+            </w:r>
+            <w:r>
+              <w:rPr>
+                <w:rFonts w:ascii="Microsoft YaHei UI" w:eastAsia="Microsoft YaHei UI" w:hAnsi="Microsoft YaHei UI"/>
+                <w:sz w:val="28"/>
+                <w:szCs w:val="28"/>
+              </w:rPr>
+              <w:t>,</w:t>
+            </w:r>
+            <w:r>
+              <w:rPr>
+                <w:rFonts w:ascii="Microsoft YaHei UI" w:eastAsia="Microsoft YaHei UI" w:hAnsi="Microsoft YaHei UI"/>
+                <w:sz w:val="28"/>
+                <w:szCs w:val="28"/>
+              </w:rPr>
+              <w:t xml:space="preserve"> and time synchronization.</w:t>
+            </w:r>
+          </w:p>
+        </w:tc>
+      </w:tr>
     </w:tbl>
     <w:p>
       <w:pPr>
@@ -6017,9 +6087,57 @@
           <w:rFonts w:ascii="Cambria" w:eastAsia="Microsoft YaHei UI" w:hAnsi="Cambria"/>
           <w:sz w:val="28"/>
           <w:szCs w:val="28"/>
-          <w:highlight w:val="magenta"/>
-        </w:rPr>
-        <w:t>+ Write an introduction</w:t>
+        </w:rPr>
+        <w:tab/>
+        <w:t xml:space="preserve">People die before getting the </w:t>
+      </w:r>
+      <w:r>
+        <w:rPr>
+          <w:rFonts w:ascii="Cambria" w:eastAsia="Microsoft YaHei UI" w:hAnsi="Cambria"/>
+          <w:sz w:val="28"/>
+          <w:szCs w:val="28"/>
+        </w:rPr>
+        <w:t>first-aid</w:t>
+      </w:r>
+      <w:r>
+        <w:rPr>
+          <w:rFonts w:ascii="Cambria" w:eastAsia="Microsoft YaHei UI" w:hAnsi="Cambria"/>
+          <w:sz w:val="28"/>
+          <w:szCs w:val="28"/>
+        </w:rPr>
+        <w:t xml:space="preserve"> they need when involved in an accident. For several years, people tried to solve this problem by calling for an ambulance or if the person in-need is lucky there might be a specialized person nearby. Our approach for solving this problem is making a video or voice call with a qualified specialist</w:t>
+      </w:r>
+      <w:r>
+        <w:rPr>
+          <w:rFonts w:ascii="Cambria" w:eastAsia="Microsoft YaHei UI" w:hAnsi="Cambria"/>
+          <w:sz w:val="28"/>
+          <w:szCs w:val="28"/>
+        </w:rPr>
+        <w:t xml:space="preserve"> (Monqez)</w:t>
+      </w:r>
+      <w:r>
+        <w:rPr>
+          <w:rFonts w:ascii="Cambria" w:eastAsia="Microsoft YaHei UI" w:hAnsi="Cambria"/>
+          <w:sz w:val="28"/>
+          <w:szCs w:val="28"/>
+        </w:rPr>
+        <w:t xml:space="preserve"> or requesting any nearby specialist to help give the </w:t>
+      </w:r>
+      <w:r>
+        <w:rPr>
+          <w:rFonts w:ascii="Cambria" w:eastAsia="Microsoft YaHei UI" w:hAnsi="Cambria"/>
+          <w:sz w:val="28"/>
+          <w:szCs w:val="28"/>
+        </w:rPr>
+        <w:t xml:space="preserve">first-aid </w:t>
+      </w:r>
+      <w:r>
+        <w:rPr>
+          <w:rFonts w:ascii="Cambria" w:eastAsia="Microsoft YaHei UI" w:hAnsi="Cambria"/>
+          <w:sz w:val="28"/>
+          <w:szCs w:val="28"/>
+        </w:rPr>
+        <w:t>needed.</w:t>
       </w:r>
     </w:p>
     <w:p>
@@ -6030,6 +6148,88 @@
           <w:szCs w:val="28"/>
         </w:rPr>
       </w:pPr>
+      <w:r>
+        <w:rPr>
+          <w:rFonts w:ascii="Cambria" w:eastAsia="Microsoft YaHei UI" w:hAnsi="Cambria"/>
+          <w:sz w:val="28"/>
+          <w:szCs w:val="28"/>
+        </w:rPr>
+        <w:tab/>
+        <w:t>To help connect the person in-need with the Monqez we need to use video conferencing technology</w:t>
+      </w:r>
+      <w:r>
+        <w:rPr>
+          <w:rFonts w:ascii="Cambria" w:eastAsia="Microsoft YaHei UI" w:hAnsi="Cambria"/>
+          <w:sz w:val="28"/>
+          <w:szCs w:val="28"/>
+        </w:rPr>
+        <w:t xml:space="preserve"> which uses the camera in a smart phone. </w:t>
+      </w:r>
+      <w:r>
+        <w:rPr>
+          <w:rFonts w:ascii="Cambria" w:eastAsia="Microsoft YaHei UI" w:hAnsi="Cambria"/>
+          <w:sz w:val="28"/>
+          <w:szCs w:val="28"/>
+        </w:rPr>
+        <w:t>This technology needs about 2 mega bit per second. This needs a stable internet connection.</w:t>
+      </w:r>
+      <w:r>
+        <w:rPr>
+          <w:rFonts w:ascii="Cambria" w:eastAsia="Microsoft YaHei UI" w:hAnsi="Cambria"/>
+          <w:sz w:val="28"/>
+          <w:szCs w:val="28"/>
+        </w:rPr>
+        <w:t xml:space="preserve"> Location tracking is used when the Monqez is reaching the person in-need, it helps him find the patient faster</w:t>
+      </w:r>
+      <w:r>
+        <w:rPr>
+          <w:rFonts w:ascii="Cambria" w:eastAsia="Microsoft YaHei UI" w:hAnsi="Cambria"/>
+          <w:sz w:val="28"/>
+          <w:szCs w:val="28"/>
+        </w:rPr>
+        <w:t xml:space="preserve"> as well as it helps the patient request an </w:t>
+      </w:r>
+      <w:r>
+        <w:rPr>
+          <w:rFonts w:ascii="Cambria" w:eastAsia="Microsoft YaHei UI" w:hAnsi="Cambria"/>
+          <w:sz w:val="28"/>
+          <w:szCs w:val="28"/>
+        </w:rPr>
+        <w:t>on-site</w:t>
+      </w:r>
+      <w:r>
+        <w:rPr>
+          <w:rFonts w:ascii="Cambria" w:eastAsia="Microsoft YaHei UI" w:hAnsi="Cambria"/>
+          <w:sz w:val="28"/>
+          <w:szCs w:val="28"/>
+        </w:rPr>
+        <w:t xml:space="preserve"> Monqez faster</w:t>
+      </w:r>
+      <w:r>
+        <w:rPr>
+          <w:rFonts w:ascii="Cambria" w:eastAsia="Microsoft YaHei UI" w:hAnsi="Cambria"/>
+          <w:sz w:val="28"/>
+          <w:szCs w:val="28"/>
+        </w:rPr>
+        <w:t>. The location tracking can be implemented only if the smartphone has a Global Positioning System (GPS).</w:t>
+      </w:r>
+    </w:p>
+    <w:p>
+      <w:pPr>
+        <w:rPr>
+          <w:rFonts w:ascii="Cambria" w:eastAsia="Microsoft YaHei UI" w:hAnsi="Cambria"/>
+          <w:sz w:val="28"/>
+          <w:szCs w:val="28"/>
+        </w:rPr>
+      </w:pPr>
+      <w:r>
+        <w:rPr>
+          <w:rFonts w:ascii="Cambria" w:eastAsia="Microsoft YaHei UI" w:hAnsi="Cambria"/>
+          <w:sz w:val="28"/>
+          <w:szCs w:val="28"/>
+        </w:rPr>
+        <w:tab/>
+      </w:r>
     </w:p>
     <w:p>
       <w:pPr>
@@ -9186,25 +9386,7 @@
           <w:sz w:val="28"/>
           <w:szCs w:val="28"/>
         </w:rPr>
-        <w:t xml:space="preserve"> - </w:t>
-      </w:r>
-      <w:r>
-        <w:rPr>
-          <w:rFonts w:ascii="Cambria" w:eastAsia="Microsoft YaHei UI" w:hAnsi="Cambria" w:cs="Nirmala UI"/>
-          <w:bCs/>
-          <w:sz w:val="28"/>
-          <w:szCs w:val="28"/>
-        </w:rPr>
-        <w:t>not anyone with a first-aid certificate</w:t>
-      </w:r>
-      <w:r>
-        <w:rPr>
-          <w:rFonts w:ascii="Cambria" w:eastAsia="Microsoft YaHei UI" w:hAnsi="Cambria" w:cs="Nirmala UI"/>
-          <w:bCs/>
-          <w:sz w:val="28"/>
-          <w:szCs w:val="28"/>
-        </w:rPr>
-        <w:t xml:space="preserve"> -</w:t>
+        <w:t xml:space="preserve"> - not anyone with a first-aid certificate -</w:t>
       </w:r>
       <w:r>
         <w:rPr>
@@ -23004,27 +23186,7 @@
             <w:szCs w:val="28"/>
             <w:lang w:val="en-GB"/>
           </w:rPr>
-          <w:t>https://www.hiamag.com/%D9%85%D9%86%D9%88%D8%B9%D8%A7%D8%AA/%D8%A7%D8%AE%D8%A8%D8%A7%D8%B1/848121-%D8%A7%D9%84%D9%87%D9%84%D8%A7%D9%84-%D8%A7%D9%8</w:t>
-        </w:r>
-        <w:r>
-          <w:rPr>
-            <w:rStyle w:val="Hyperlink"/>
-            <w:rFonts w:ascii="Cambria" w:eastAsia="Microsoft YaHei UI" w:hAnsi="Cambria" w:cs="Nirmala UI"/>
-            <w:sz w:val="28"/>
-            <w:szCs w:val="28"/>
-            <w:lang w:val="en-GB"/>
-          </w:rPr>
-          <w:t>4</w:t>
-        </w:r>
-        <w:r>
-          <w:rPr>
-            <w:rStyle w:val="Hyperlink"/>
-            <w:rFonts w:ascii="Cambria" w:eastAsia="Microsoft YaHei UI" w:hAnsi="Cambria" w:cs="Nirmala UI"/>
-            <w:sz w:val="28"/>
-            <w:szCs w:val="28"/>
-            <w:lang w:val="en-GB"/>
-          </w:rPr>
-          <w:t>%D8%A3%D8%AD%D9%85%D8%B1-%D8%A7%D9%84%D8%B3%D8%B9%D9%88%D8%AF%D9%8A-%D9%8A%D8%AF%D8%B4%D9%86-%D8%A7%D9%84%D9%85%D8%B1%D8%AD%D9%84%D8%A9-%D8%A7%D9%84%D8%AB%D8%A7%D9%86%D9%8A%D8%A9-%D9%85%D9%86-%D8%AA%D8%B7%D8%A8%D9%8A%D9%82-%D8%A7%D9%84%D9%85%D8%B3%D8%B9%D9%81-%D8%A7%D9%84%D8%A5%D9%84%D9%83%D8%AA%D8%B1%D9%88%D9%86%D9%8A</w:t>
+          <w:t>https://www.hiamag.com/%D9%85%D9%86%D9%88%D8%B9%D8%A7%D8%AA/%D8%A7%D8%AE%D8%A8%D8%A7%D8%B1/848121-%D8%A7%D9%84%D9%87%D9%84%D8%A7%D9%84-%D8%A7%D9%84%D8%A3%D8%AD%D9%85%D8%B1-%D8%A7%D9%84%D8%B3%D8%B9%D9%88%D8%AF%D9%8A-%D9%8A%D8%AF%D8%B4%D9%86-%D8%A7%D9%84%D9%85%D8%B1%D8%AD%D9%84%D8%A9-%D8%A7%D9%84%D8%AB%D8%A7%D9%86%D9%8A%D8%A9-%D9%85%D9%86-%D8%AA%D8%B7%D8%A8%D9%8A%D9%82-%D8%A7%D9%84%D9%85%D8%B3%D8%B9%D9%81-%D8%A7%D9%84%D8%A5%D9%84%D9%83%D8%AA%D8%B1%D9%88%D9%86%D9%8A</w:t>
         </w:r>
       </w:hyperlink>
     </w:p>
@@ -23294,43 +23456,7 @@
           <w:szCs w:val="28"/>
           <w:lang w:val="en-GB"/>
         </w:rPr>
-        <w:t>[</w:t>
-      </w:r>
-      <w:r>
-        <w:rPr>
-          <w:rFonts w:ascii="Cambria" w:eastAsia="Microsoft YaHei UI" w:hAnsi="Cambria" w:cs="Nirmala UI"/>
-          <w:sz w:val="28"/>
-          <w:szCs w:val="28"/>
-          <w:lang w:val="en-GB"/>
-        </w:rPr>
-        <w:t>8</w:t>
-      </w:r>
-      <w:r>
-        <w:rPr>
-          <w:rFonts w:ascii="Cambria" w:eastAsia="Microsoft YaHei UI" w:hAnsi="Cambria" w:cs="Nirmala UI"/>
-          <w:sz w:val="28"/>
-          <w:szCs w:val="28"/>
-          <w:lang w:val="en-GB"/>
-        </w:rPr>
-        <w:t xml:space="preserve">] </w:t>
-      </w:r>
-      <w:r>
-        <w:rPr>
-          <w:rFonts w:ascii="Cambria" w:eastAsia="Microsoft YaHei UI" w:hAnsi="Cambria" w:cs="Nirmala UI"/>
-          <w:sz w:val="28"/>
-          <w:szCs w:val="28"/>
-          <w:lang w:val="en-GB"/>
-        </w:rPr>
-        <w:t>Inaa’sh (Apple App Store</w:t>
-      </w:r>
-      <w:r>
-        <w:rPr>
-          <w:rFonts w:ascii="Cambria" w:eastAsia="Microsoft YaHei UI" w:hAnsi="Cambria" w:cs="Nirmala UI"/>
-          <w:sz w:val="28"/>
-          <w:szCs w:val="28"/>
-          <w:lang w:val="en-GB"/>
-        </w:rPr>
-        <w:t>):</w:t>
+        <w:t>[8] Inaa’sh (Apple App Store):</w:t>
       </w:r>
     </w:p>
     <w:p>
@@ -29530,28 +29656,28 @@
 </file>
 
 <file path=customXml/item1.xml><?xml version="1.0" encoding="utf-8"?>
+<b:Sources xmlns:b="http://schemas.openxmlformats.org/officeDocument/2006/bibliography" xmlns="http://schemas.openxmlformats.org/officeDocument/2006/bibliography" SelectedStyle="\APASixthEditionOfficeOnline.xsl" StyleName="APA" Version="6"/>
+</file>
+
+<file path=customXml/item2.xml><?xml version="1.0" encoding="utf-8"?>
 <go:gDocsCustomXmlDataStorage xmlns:go="http://customooxmlschemas.google.com/" xmlns:r="http://schemas.openxmlformats.org/officeDocument/2006/relationships">
   <go:docsCustomData xmlns:go="http://customooxmlschemas.google.com/" roundtripDataSignature="AMtx7mib9a1i9thcuyUs4MGg/GdynXBGOQ==">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</go:docsCustomData>
 </go:gDocsCustomXmlDataStorage>
 </file>
 
-<file path=customXml/item2.xml><?xml version="1.0" encoding="utf-8"?>
-<b:Sources xmlns:b="http://schemas.openxmlformats.org/officeDocument/2006/bibliography" xmlns="http://schemas.openxmlformats.org/officeDocument/2006/bibliography" SelectedStyle="\APASixthEditionOfficeOnline.xsl" StyleName="APA" Version="6"/>
+<file path=customXml/itemProps1.xml><?xml version="1.0" encoding="utf-8"?>
+<ds:datastoreItem xmlns:ds="http://schemas.openxmlformats.org/officeDocument/2006/customXml" ds:itemID="{51A1249F-0CFB-47ED-A2F4-4ECFD176CFAE}">
+  <ds:schemaRefs>
+    <ds:schemaRef ds:uri="http://schemas.openxmlformats.org/officeDocument/2006/bibliography"/>
+  </ds:schemaRefs>
+</ds:datastoreItem>
 </file>
 
-<file path=customXml/itemProps1.xml><?xml version="1.0" encoding="utf-8"?>
+<file path=customXml/itemProps2.xml><?xml version="1.0" encoding="utf-8"?>
 <ds:datastoreItem xmlns:ds="http://schemas.openxmlformats.org/officeDocument/2006/customXml" ds:itemID="{11111111-1234-1234-1234-123412341234}">
   <ds:schemaRefs>
     <ds:schemaRef ds:uri="http://customooxmlschemas.google.com/"/>
     <ds:schemaRef ds:uri="http://schemas.openxmlformats.org/officeDocument/2006/relationships"/>
   </ds:schemaRefs>
 </ds:datastoreItem>
-</file>
-
-<file path=customXml/itemProps2.xml><?xml version="1.0" encoding="utf-8"?>
-<ds:datastoreItem xmlns:ds="http://schemas.openxmlformats.org/officeDocument/2006/customXml" ds:itemID="{51A1249F-0CFB-47ED-A2F4-4ECFD176CFAE}">
-  <ds:schemaRefs>
-    <ds:schemaRef ds:uri="http://schemas.openxmlformats.org/officeDocument/2006/bibliography"/>
-  </ds:schemaRefs>
-</ds:datastoreItem>
 </file>
</xml_diff>